<commit_message>
add answer sheet to zip
</commit_message>
<xml_diff>
--- a/Answer_sheet1.docx
+++ b/Answer_sheet1.docx
@@ -95,14 +95,23 @@
         </w:rPr>
         <w:t xml:space="preserve"> </w:t>
       </w:r>
-    </w:p>
-    <w:p>
-      <w:pPr>
-        <w:rPr>
-          <w:rFonts w:ascii="Times New Roman" w:eastAsia="Times New Roman" w:hAnsi="Times New Roman" w:cs="Times New Roman"/>
+      <w:r>
+        <w:rPr>
+          <w:rFonts w:ascii="Times New Roman" w:eastAsia="Times New Roman" w:hAnsi="Times New Roman" w:cs="Times New Roman"/>
+          <w:b/>
           <w:sz w:val="32"/>
           <w:szCs w:val="32"/>
         </w:rPr>
+        <w:t>B02</w:t>
+      </w:r>
+    </w:p>
+    <w:p>
+      <w:pPr>
+        <w:rPr>
+          <w:rFonts w:ascii="Times New Roman" w:eastAsia="Times New Roman" w:hAnsi="Times New Roman" w:cs="Times New Roman"/>
+          <w:sz w:val="32"/>
+          <w:szCs w:val="32"/>
+        </w:rPr>
       </w:pPr>
     </w:p>
     <w:p>
@@ -134,20 +143,56 @@
         <w:rPr>
           <w:rFonts w:ascii="Times New Roman" w:eastAsia="Times New Roman" w:hAnsi="Times New Roman" w:cs="Times New Roman"/>
         </w:rPr>
-        <w:t>Name 1 (UCID#)</w:t>
-      </w:r>
-    </w:p>
-    <w:p>
-      <w:pPr>
-        <w:rPr>
-          <w:rFonts w:ascii="Times New Roman" w:eastAsia="Times New Roman" w:hAnsi="Times New Roman" w:cs="Times New Roman"/>
-        </w:rPr>
-      </w:pPr>
-      <w:r>
-        <w:rPr>
-          <w:rFonts w:ascii="Times New Roman" w:eastAsia="Times New Roman" w:hAnsi="Times New Roman" w:cs="Times New Roman"/>
-        </w:rPr>
-        <w:t>Name 2 (UCID#)</w:t>
+        <w:t>Charlie Lang</w:t>
+      </w:r>
+      <w:r>
+        <w:rPr>
+          <w:rFonts w:ascii="Times New Roman" w:eastAsia="Times New Roman" w:hAnsi="Times New Roman" w:cs="Times New Roman"/>
+        </w:rPr>
+        <w:t xml:space="preserve"> (</w:t>
+      </w:r>
+      <w:r>
+        <w:rPr>
+          <w:rFonts w:ascii="Times New Roman" w:eastAsia="Times New Roman" w:hAnsi="Times New Roman" w:cs="Times New Roman"/>
+        </w:rPr>
+        <w:t>30118227</w:t>
+      </w:r>
+      <w:r>
+        <w:rPr>
+          <w:rFonts w:ascii="Times New Roman" w:eastAsia="Times New Roman" w:hAnsi="Times New Roman" w:cs="Times New Roman"/>
+        </w:rPr>
+        <w:t>)</w:t>
+      </w:r>
+    </w:p>
+    <w:p>
+      <w:pPr>
+        <w:rPr>
+          <w:rFonts w:ascii="Times New Roman" w:eastAsia="Times New Roman" w:hAnsi="Times New Roman" w:cs="Times New Roman"/>
+        </w:rPr>
+      </w:pPr>
+      <w:r>
+        <w:rPr>
+          <w:rFonts w:ascii="Times New Roman" w:eastAsia="Times New Roman" w:hAnsi="Times New Roman" w:cs="Times New Roman"/>
+        </w:rPr>
+        <w:t xml:space="preserve">Justin Vuong </w:t>
+      </w:r>
+      <w:r>
+        <w:rPr>
+          <w:rFonts w:ascii="Times New Roman" w:eastAsia="Times New Roman" w:hAnsi="Times New Roman" w:cs="Times New Roman"/>
+        </w:rPr>
+        <w:t>(</w:t>
+      </w:r>
+      <w:r>
+        <w:rPr>
+          <w:rFonts w:ascii="Times New Roman" w:eastAsia="Times New Roman" w:hAnsi="Times New Roman" w:cs="Times New Roman"/>
+        </w:rPr>
+        <w:t>30205375</w:t>
+      </w:r>
+      <w:r>
+        <w:rPr>
+          <w:rFonts w:ascii="Times New Roman" w:eastAsia="Times New Roman" w:hAnsi="Times New Roman" w:cs="Times New Roman"/>
+        </w:rPr>
+        <w:t>)</w:t>
       </w:r>
     </w:p>
     <w:p/>
@@ -421,25 +466,7 @@
           <w:sz w:val="28"/>
           <w:szCs w:val="28"/>
         </w:rPr>
-        <w:t xml:space="preserve">When the table width is at 100%, the width of the table takes the full width of the webpage, whereas the table width remains constant when it is set to 150 </w:t>
-      </w:r>
-      <w:proofErr w:type="spellStart"/>
-      <w:r>
-        <w:rPr>
-          <w:rFonts w:ascii="Times New Roman" w:eastAsia="Times New Roman" w:hAnsi="Times New Roman" w:cs="Times New Roman"/>
-          <w:sz w:val="28"/>
-          <w:szCs w:val="28"/>
-        </w:rPr>
-        <w:t>px</w:t>
-      </w:r>
-      <w:proofErr w:type="spellEnd"/>
-      <w:r>
-        <w:rPr>
-          <w:rFonts w:ascii="Times New Roman" w:eastAsia="Times New Roman" w:hAnsi="Times New Roman" w:cs="Times New Roman"/>
-          <w:sz w:val="28"/>
-          <w:szCs w:val="28"/>
-        </w:rPr>
-        <w:t>. When the table is set to 100%, the table changes dynamically as the size of the webpage changes. When the table is set to 150px, the size of the table remains the same even when the webpage shrinks or grows. The webpage is more responsive when the table’s width is set with a percentage.</w:t>
+        <w:t>When the table width is at 100%, the width of the table takes the full width of the webpage, whereas the table width remains constant when it is set to 150 px. When the table is set to 100%, the table changes dynamically as the size of the webpage changes. When the table is set to 150px, the size of the table remains the same even when the webpage shrinks or grows. The webpage is more responsive when the table’s width is set with a percentage.</w:t>
       </w:r>
     </w:p>
     <w:p>

</xml_diff>